<commit_message>
Added the remaining files of the project
Used the cobra command line interface to perform all the operations as user want. Added the Dockerfile, K8s Deployment file for MySQL Database. Added the project binary named "contact-cli" and updated the Desig-Doc with the overall introduction
</commit_message>
<xml_diff>
--- a/Design Doc.docx
+++ b/Design Doc.docx
@@ -264,39 +264,103 @@
           <w:sz w:val="24"/>
           <w:szCs w:val="24"/>
         </w:rPr>
-        <w:t xml:space="preserve">Initially will use the local disk to store all the </w:t>
-      </w:r>
-      <w:r>
-        <w:rPr>
-          <w:rFonts w:ascii="Bahnschrift" w:hAnsi="Bahnschrift"/>
-          <w:sz w:val="24"/>
-          <w:szCs w:val="24"/>
-        </w:rPr>
-        <w:t xml:space="preserve">information are contact list, </w:t>
-      </w:r>
-      <w:r>
-        <w:rPr>
-          <w:rFonts w:ascii="Bahnschrift" w:hAnsi="Bahnschrift"/>
-          <w:sz w:val="24"/>
-          <w:szCs w:val="24"/>
-        </w:rPr>
-        <w:t>messages, call history</w:t>
-      </w:r>
-      <w:r>
-        <w:rPr>
-          <w:rFonts w:ascii="Bahnschrift" w:hAnsi="Bahnschrift"/>
-          <w:sz w:val="24"/>
-          <w:szCs w:val="24"/>
-        </w:rPr>
-        <w:t xml:space="preserve"> in a </w:t>
-      </w:r>
-      <w:r>
-        <w:rPr>
-          <w:rFonts w:ascii="Bahnschrift" w:hAnsi="Bahnschrift"/>
-          <w:sz w:val="24"/>
-          <w:szCs w:val="24"/>
-        </w:rPr>
-        <w:t>json file</w:t>
+        <w:t>By using the mysql database</w:t>
+      </w:r>
+      <w:r>
+        <w:rPr>
+          <w:rFonts w:ascii="Bahnschrift" w:hAnsi="Bahnschrift"/>
+          <w:sz w:val="24"/>
+          <w:szCs w:val="24"/>
+        </w:rPr>
+        <w:t xml:space="preserve">, </w:t>
+      </w:r>
+      <w:r>
+        <w:rPr>
+          <w:rFonts w:ascii="Bahnschrift" w:hAnsi="Bahnschrift"/>
+          <w:sz w:val="24"/>
+          <w:szCs w:val="24"/>
+        </w:rPr>
+        <w:t xml:space="preserve">storing the following in the </w:t>
+      </w:r>
+      <w:r>
+        <w:rPr>
+          <w:rFonts w:ascii="Bahnschrift" w:hAnsi="Bahnschrift"/>
+          <w:sz w:val="24"/>
+          <w:szCs w:val="24"/>
+        </w:rPr>
+        <w:t xml:space="preserve">contacts </w:t>
+      </w:r>
+      <w:r>
+        <w:rPr>
+          <w:rFonts w:ascii="Bahnschrift" w:hAnsi="Bahnschrift"/>
+          <w:sz w:val="24"/>
+          <w:szCs w:val="24"/>
+        </w:rPr>
+        <w:t>database</w:t>
+      </w:r>
+      <w:r>
+        <w:rPr>
+          <w:rFonts w:ascii="Bahnschrift" w:hAnsi="Bahnschrift"/>
+          <w:sz w:val="24"/>
+          <w:szCs w:val="24"/>
+        </w:rPr>
+        <w:t>: contacts, messages, call history and activity</w:t>
+      </w:r>
+      <w:r>
+        <w:rPr>
+          <w:rFonts w:ascii="Bahnschrift" w:hAnsi="Bahnschrift"/>
+          <w:sz w:val="24"/>
+          <w:szCs w:val="24"/>
+        </w:rPr>
+        <w:t>.</w:t>
+      </w:r>
+      <w:r>
+        <w:rPr>
+          <w:rFonts w:ascii="Bahnschrift" w:hAnsi="Bahnschrift"/>
+          <w:sz w:val="24"/>
+          <w:szCs w:val="24"/>
+        </w:rPr>
+        <w:t xml:space="preserve"> By using cobra, all operations will be take</w:t>
+      </w:r>
+      <w:r>
+        <w:rPr>
+          <w:rFonts w:ascii="Bahnschrift" w:hAnsi="Bahnschrift"/>
+          <w:sz w:val="24"/>
+          <w:szCs w:val="24"/>
+        </w:rPr>
+        <w:t>n</w:t>
+      </w:r>
+      <w:r>
+        <w:rPr>
+          <w:rFonts w:ascii="Bahnschrift" w:hAnsi="Bahnschrift"/>
+          <w:sz w:val="24"/>
+          <w:szCs w:val="24"/>
+        </w:rPr>
+        <w:t xml:space="preserve"> as a sub command</w:t>
+      </w:r>
+      <w:r>
+        <w:rPr>
+          <w:rFonts w:ascii="Bahnschrift" w:hAnsi="Bahnschrift"/>
+          <w:sz w:val="24"/>
+          <w:szCs w:val="24"/>
+        </w:rPr>
+        <w:t xml:space="preserve"> and flag</w:t>
+      </w:r>
+      <w:r>
+        <w:rPr>
+          <w:rFonts w:ascii="Bahnschrift" w:hAnsi="Bahnschrift"/>
+          <w:sz w:val="24"/>
+          <w:szCs w:val="24"/>
+        </w:rPr>
+        <w:t>. Flags are -name to mention the contact name and -message to mention the message</w:t>
+      </w:r>
+      <w:r>
+        <w:rPr>
+          <w:rFonts w:ascii="Bahnschrift" w:hAnsi="Bahnschrift"/>
+          <w:sz w:val="24"/>
+          <w:szCs w:val="24"/>
+        </w:rPr>
+        <w:t>. Contact name could be first name or middle name or last name</w:t>
       </w:r>
     </w:p>
     <w:p>
@@ -367,6 +431,15 @@
           <w:szCs w:val="24"/>
         </w:rPr>
       </w:pPr>
+    </w:p>
+    <w:p>
+      <w:pPr>
+        <w:rPr>
+          <w:rFonts w:ascii="Bahnschrift" w:hAnsi="Bahnschrift"/>
+          <w:sz w:val="24"/>
+          <w:szCs w:val="24"/>
+        </w:rPr>
+      </w:pPr>
       <w:r>
         <w:rPr>
           <w:rFonts w:ascii="Bahnschrift" w:hAnsi="Bahnschrift"/>
@@ -441,6 +514,15 @@
           <w:szCs w:val="24"/>
         </w:rPr>
       </w:pPr>
+    </w:p>
+    <w:p>
+      <w:pPr>
+        <w:rPr>
+          <w:rFonts w:ascii="Bahnschrift" w:hAnsi="Bahnschrift"/>
+          <w:sz w:val="24"/>
+          <w:szCs w:val="24"/>
+        </w:rPr>
+      </w:pPr>
       <w:r>
         <w:rPr>
           <w:rFonts w:ascii="Bahnschrift" w:hAnsi="Bahnschrift"/>
@@ -472,24 +554,65 @@
           <w:sz w:val="24"/>
           <w:szCs w:val="24"/>
         </w:rPr>
-        <w:t>U</w:t>
-      </w:r>
-      <w:r>
-        <w:rPr>
-          <w:rFonts w:ascii="Bahnschrift" w:hAnsi="Bahnschrift"/>
-          <w:sz w:val="24"/>
-          <w:szCs w:val="24"/>
-        </w:rPr>
-        <w:t>sed to</w:t>
-      </w:r>
-      <w:r>
-        <w:rPr>
-          <w:rFonts w:ascii="Bahnschrift" w:hAnsi="Bahnschrift"/>
-          <w:sz w:val="24"/>
-          <w:szCs w:val="24"/>
-        </w:rPr>
-        <w:t xml:space="preserve"> call any particular contact from the contact list</w:t>
-      </w:r>
+        <w:t>To make</w:t>
+      </w:r>
+      <w:r>
+        <w:rPr>
+          <w:rFonts w:ascii="Bahnschrift" w:hAnsi="Bahnschrift"/>
+          <w:sz w:val="24"/>
+          <w:szCs w:val="24"/>
+        </w:rPr>
+        <w:t xml:space="preserve"> </w:t>
+      </w:r>
+      <w:r>
+        <w:rPr>
+          <w:rFonts w:ascii="Bahnschrift" w:hAnsi="Bahnschrift"/>
+          <w:sz w:val="24"/>
+          <w:szCs w:val="24"/>
+        </w:rPr>
+        <w:t>call to</w:t>
+      </w:r>
+      <w:r>
+        <w:rPr>
+          <w:rFonts w:ascii="Bahnschrift" w:hAnsi="Bahnschrift"/>
+          <w:sz w:val="24"/>
+          <w:szCs w:val="24"/>
+        </w:rPr>
+        <w:t xml:space="preserve"> any contact from the contact list</w:t>
+      </w:r>
+      <w:r>
+        <w:rPr>
+          <w:rFonts w:ascii="Bahnschrift" w:hAnsi="Bahnschrift"/>
+          <w:sz w:val="24"/>
+          <w:szCs w:val="24"/>
+        </w:rPr>
+        <w:t xml:space="preserve"> and will update the record into the history </w:t>
+      </w:r>
+      <w:r>
+        <w:rPr>
+          <w:rFonts w:ascii="Bahnschrift" w:hAnsi="Bahnschrift"/>
+          <w:sz w:val="24"/>
+          <w:szCs w:val="24"/>
+        </w:rPr>
+        <w:t xml:space="preserve">and activity </w:t>
+      </w:r>
+      <w:r>
+        <w:rPr>
+          <w:rFonts w:ascii="Bahnschrift" w:hAnsi="Bahnschrift"/>
+          <w:sz w:val="24"/>
+          <w:szCs w:val="24"/>
+        </w:rPr>
+        <w:t>table</w:t>
+      </w:r>
+    </w:p>
+    <w:p>
+      <w:pPr>
+        <w:rPr>
+          <w:rFonts w:ascii="Bahnschrift" w:hAnsi="Bahnschrift"/>
+          <w:sz w:val="24"/>
+          <w:szCs w:val="24"/>
+        </w:rPr>
+      </w:pPr>
     </w:p>
     <w:p>
       <w:pPr>
@@ -522,16 +645,41 @@
           <w:sz w:val="24"/>
           <w:szCs w:val="24"/>
         </w:rPr>
-        <w:t>U</w:t>
-      </w:r>
-      <w:r>
-        <w:rPr>
-          <w:rFonts w:ascii="Bahnschrift" w:hAnsi="Bahnschrift"/>
-          <w:sz w:val="24"/>
-          <w:szCs w:val="24"/>
-        </w:rPr>
-        <w:t>sed to message any particular contact from the contact list</w:t>
-      </w:r>
+        <w:t>To send a message to any cont</w:t>
+      </w:r>
+      <w:r>
+        <w:rPr>
+          <w:rFonts w:ascii="Bahnschrift" w:hAnsi="Bahnschrift"/>
+          <w:sz w:val="24"/>
+          <w:szCs w:val="24"/>
+        </w:rPr>
+        <w:t>act from the contact list</w:t>
+      </w:r>
+      <w:r>
+        <w:rPr>
+          <w:rFonts w:ascii="Bahnschrift" w:hAnsi="Bahnschrift"/>
+          <w:sz w:val="24"/>
+          <w:szCs w:val="24"/>
+        </w:rPr>
+        <w:t xml:space="preserve"> and will update the record into the message and activity </w:t>
+      </w:r>
+      <w:r>
+        <w:rPr>
+          <w:rFonts w:ascii="Bahnschrift" w:hAnsi="Bahnschrift"/>
+          <w:sz w:val="24"/>
+          <w:szCs w:val="24"/>
+        </w:rPr>
+        <w:t>table</w:t>
+      </w:r>
+    </w:p>
+    <w:p>
+      <w:pPr>
+        <w:rPr>
+          <w:rFonts w:ascii="Bahnschrift" w:hAnsi="Bahnschrift"/>
+          <w:sz w:val="24"/>
+          <w:szCs w:val="24"/>
+        </w:rPr>
+      </w:pPr>
     </w:p>
     <w:p>
       <w:pPr>
@@ -564,16 +712,18 @@
           <w:sz w:val="24"/>
           <w:szCs w:val="24"/>
         </w:rPr>
-        <w:t>U</w:t>
-      </w:r>
-      <w:r>
-        <w:rPr>
-          <w:rFonts w:ascii="Bahnschrift" w:hAnsi="Bahnschrift"/>
-          <w:sz w:val="24"/>
-          <w:szCs w:val="24"/>
-        </w:rPr>
-        <w:t>sed to edit any contact from the available contact list</w:t>
-      </w:r>
+        <w:lastRenderedPageBreak/>
+        <w:t>To edit the particular contact information such as first name, middle name, last name, mobile number, email and etc</w:t>
+      </w:r>
+    </w:p>
+    <w:p>
+      <w:pPr>
+        <w:rPr>
+          <w:rFonts w:ascii="Bahnschrift" w:hAnsi="Bahnschrift"/>
+          <w:sz w:val="24"/>
+          <w:szCs w:val="24"/>
+        </w:rPr>
+      </w:pPr>
     </w:p>
     <w:p>
       <w:pPr>
@@ -606,16 +756,17 @@
           <w:sz w:val="24"/>
           <w:szCs w:val="24"/>
         </w:rPr>
-        <w:t>U</w:t>
-      </w:r>
-      <w:r>
-        <w:rPr>
-          <w:rFonts w:ascii="Bahnschrift" w:hAnsi="Bahnschrift"/>
-          <w:sz w:val="24"/>
-          <w:szCs w:val="24"/>
-        </w:rPr>
-        <w:t>sed to delete any contact from the available contact list</w:t>
-      </w:r>
+        <w:t>To delete the particular contact from the contact list</w:t>
+      </w:r>
+    </w:p>
+    <w:p>
+      <w:pPr>
+        <w:rPr>
+          <w:rFonts w:ascii="Bahnschrift" w:hAnsi="Bahnschrift"/>
+          <w:sz w:val="24"/>
+          <w:szCs w:val="24"/>
+        </w:rPr>
+      </w:pPr>
     </w:p>
     <w:p>
       <w:pPr>
@@ -664,16 +815,25 @@
           <w:sz w:val="24"/>
           <w:szCs w:val="24"/>
         </w:rPr>
-        <w:t>W</w:t>
-      </w:r>
-      <w:r>
-        <w:rPr>
-          <w:rFonts w:ascii="Bahnschrift" w:hAnsi="Bahnschrift"/>
-          <w:sz w:val="24"/>
-          <w:szCs w:val="24"/>
-        </w:rPr>
-        <w:t>ill take input from the user and will marshal json format and will write into contact.json</w:t>
-      </w:r>
+        <w:t xml:space="preserve">User will pass the sub command as “CreateContact” and can update the values in the terminal itself. All the entered values will be stored in the contact </w:t>
+      </w:r>
+      <w:r>
+        <w:rPr>
+          <w:rFonts w:ascii="Bahnschrift" w:hAnsi="Bahnschrift"/>
+          <w:sz w:val="24"/>
+          <w:szCs w:val="24"/>
+        </w:rPr>
+        <w:t>table</w:t>
+      </w:r>
+    </w:p>
+    <w:p>
+      <w:pPr>
+        <w:rPr>
+          <w:rFonts w:ascii="Bahnschrift" w:hAnsi="Bahnschrift"/>
+          <w:sz w:val="24"/>
+          <w:szCs w:val="24"/>
+        </w:rPr>
+      </w:pPr>
     </w:p>
     <w:p>
       <w:pPr>
@@ -706,23 +866,437 @@
           <w:sz w:val="24"/>
           <w:szCs w:val="24"/>
         </w:rPr>
-        <w:t>W</w:t>
-      </w:r>
-      <w:r>
-        <w:rPr>
-          <w:rFonts w:ascii="Bahnschrift" w:hAnsi="Bahnschrift"/>
-          <w:sz w:val="24"/>
-          <w:szCs w:val="24"/>
-        </w:rPr>
-        <w:t>ill take the contact name from the user and will search by read the contact.json file</w:t>
-      </w:r>
-      <w:r>
-        <w:rPr>
-          <w:rFonts w:ascii="Bahnschrift" w:hAnsi="Bahnschrift"/>
-          <w:sz w:val="24"/>
-          <w:szCs w:val="24"/>
-        </w:rPr>
-        <w:t xml:space="preserve"> as reference</w:t>
+        <w:t xml:space="preserve">Will take the contact’s name whether first name or middle name or last name </w:t>
+      </w:r>
+      <w:r>
+        <w:rPr>
+          <w:rFonts w:ascii="Bahnschrift" w:hAnsi="Bahnschrift"/>
+          <w:sz w:val="24"/>
+          <w:szCs w:val="24"/>
+        </w:rPr>
+        <w:t xml:space="preserve">as a command line argument with the flag </w:t>
+      </w:r>
+      <w:r>
+        <w:rPr>
+          <w:rFonts w:ascii="Bahnschrift" w:hAnsi="Bahnschrift"/>
+          <w:sz w:val="24"/>
+          <w:szCs w:val="24"/>
+        </w:rPr>
+        <w:t xml:space="preserve">-name. </w:t>
+      </w:r>
+      <w:r>
+        <w:rPr>
+          <w:rFonts w:ascii="Bahnschrift" w:hAnsi="Bahnschrift"/>
+          <w:sz w:val="24"/>
+          <w:szCs w:val="24"/>
+        </w:rPr>
+        <w:t>Based on it, will display the result</w:t>
+      </w:r>
+    </w:p>
+    <w:p>
+      <w:pPr>
+        <w:rPr>
+          <w:rFonts w:ascii="Bahnschrift" w:hAnsi="Bahnschrift"/>
+          <w:sz w:val="24"/>
+          <w:szCs w:val="24"/>
+        </w:rPr>
+      </w:pPr>
+    </w:p>
+    <w:p>
+      <w:pPr>
+        <w:rPr>
+          <w:rFonts w:ascii="Bahnschrift" w:hAnsi="Bahnschrift"/>
+          <w:sz w:val="24"/>
+          <w:szCs w:val="24"/>
+        </w:rPr>
+      </w:pPr>
+      <w:r>
+        <w:rPr>
+          <w:rFonts w:ascii="Bahnschrift" w:hAnsi="Bahnschrift"/>
+          <w:sz w:val="24"/>
+          <w:szCs w:val="24"/>
+        </w:rPr>
+        <w:t>SendMessage:</w:t>
+      </w:r>
+    </w:p>
+    <w:p>
+      <w:pPr>
+        <w:rPr>
+          <w:rFonts w:ascii="Bahnschrift" w:hAnsi="Bahnschrift"/>
+          <w:sz w:val="24"/>
+          <w:szCs w:val="24"/>
+        </w:rPr>
+      </w:pPr>
+      <w:r>
+        <w:rPr>
+          <w:rFonts w:ascii="Bahnschrift" w:hAnsi="Bahnschrift"/>
+          <w:sz w:val="24"/>
+          <w:szCs w:val="24"/>
+        </w:rPr>
+        <w:t>Will take the contact</w:t>
+      </w:r>
+      <w:r>
+        <w:rPr>
+          <w:rFonts w:ascii="Bahnschrift" w:hAnsi="Bahnschrift"/>
+          <w:sz w:val="24"/>
+          <w:szCs w:val="24"/>
+        </w:rPr>
+        <w:t>’s</w:t>
+      </w:r>
+      <w:r>
+        <w:rPr>
+          <w:rFonts w:ascii="Bahnschrift" w:hAnsi="Bahnschrift"/>
+          <w:sz w:val="24"/>
+          <w:szCs w:val="24"/>
+        </w:rPr>
+        <w:t xml:space="preserve"> name </w:t>
+      </w:r>
+      <w:r>
+        <w:rPr>
+          <w:rFonts w:ascii="Bahnschrift" w:hAnsi="Bahnschrift"/>
+          <w:sz w:val="24"/>
+          <w:szCs w:val="24"/>
+        </w:rPr>
+        <w:t xml:space="preserve">whether first name or middle name or last name </w:t>
+      </w:r>
+      <w:r>
+        <w:rPr>
+          <w:rFonts w:ascii="Bahnschrift" w:hAnsi="Bahnschrift"/>
+          <w:sz w:val="24"/>
+          <w:szCs w:val="24"/>
+        </w:rPr>
+        <w:t>and message from the user</w:t>
+      </w:r>
+      <w:r>
+        <w:rPr>
+          <w:rFonts w:ascii="Bahnschrift" w:hAnsi="Bahnschrift"/>
+          <w:sz w:val="24"/>
+          <w:szCs w:val="24"/>
+        </w:rPr>
+        <w:t xml:space="preserve"> as a command line argument with the flag -name</w:t>
+      </w:r>
+      <w:r>
+        <w:rPr>
+          <w:rFonts w:ascii="Bahnschrift" w:hAnsi="Bahnschrift"/>
+          <w:sz w:val="24"/>
+          <w:szCs w:val="24"/>
+        </w:rPr>
+        <w:t xml:space="preserve"> and </w:t>
+      </w:r>
+      <w:r>
+        <w:rPr>
+          <w:rFonts w:ascii="Bahnschrift" w:hAnsi="Bahnschrift"/>
+          <w:sz w:val="24"/>
+          <w:szCs w:val="24"/>
+        </w:rPr>
+        <w:t xml:space="preserve">-message. Based on, it </w:t>
+      </w:r>
+      <w:r>
+        <w:rPr>
+          <w:rFonts w:ascii="Bahnschrift" w:hAnsi="Bahnschrift"/>
+          <w:sz w:val="24"/>
+          <w:szCs w:val="24"/>
+        </w:rPr>
+        <w:t>will send to that messge to that particular user</w:t>
+      </w:r>
+      <w:r>
+        <w:rPr>
+          <w:rFonts w:ascii="Bahnschrift" w:hAnsi="Bahnschrift"/>
+          <w:sz w:val="24"/>
+          <w:szCs w:val="24"/>
+        </w:rPr>
+        <w:t xml:space="preserve"> and will update into the message</w:t>
+      </w:r>
+      <w:r>
+        <w:rPr>
+          <w:rFonts w:ascii="Bahnschrift" w:hAnsi="Bahnschrift"/>
+          <w:sz w:val="24"/>
+          <w:szCs w:val="24"/>
+        </w:rPr>
+        <w:t xml:space="preserve"> table </w:t>
+      </w:r>
+      <w:r>
+        <w:rPr>
+          <w:rFonts w:ascii="Bahnschrift" w:hAnsi="Bahnschrift"/>
+          <w:sz w:val="24"/>
+          <w:szCs w:val="24"/>
+        </w:rPr>
+        <w:t>as a history</w:t>
+      </w:r>
+    </w:p>
+    <w:p>
+      <w:pPr>
+        <w:rPr>
+          <w:rFonts w:ascii="Bahnschrift" w:hAnsi="Bahnschrift"/>
+          <w:sz w:val="24"/>
+          <w:szCs w:val="24"/>
+        </w:rPr>
+      </w:pPr>
+    </w:p>
+    <w:p>
+      <w:pPr>
+        <w:rPr>
+          <w:rFonts w:ascii="Bahnschrift" w:hAnsi="Bahnschrift"/>
+          <w:sz w:val="24"/>
+          <w:szCs w:val="24"/>
+        </w:rPr>
+      </w:pPr>
+      <w:r>
+        <w:rPr>
+          <w:rFonts w:ascii="Bahnschrift" w:hAnsi="Bahnschrift"/>
+          <w:sz w:val="24"/>
+          <w:szCs w:val="24"/>
+        </w:rPr>
+        <w:t>SearchMessage:</w:t>
+      </w:r>
+    </w:p>
+    <w:p>
+      <w:pPr>
+        <w:rPr>
+          <w:rFonts w:ascii="Bahnschrift" w:hAnsi="Bahnschrift"/>
+          <w:sz w:val="24"/>
+          <w:szCs w:val="24"/>
+        </w:rPr>
+      </w:pPr>
+      <w:r>
+        <w:rPr>
+          <w:rFonts w:ascii="Bahnschrift" w:hAnsi="Bahnschrift"/>
+          <w:sz w:val="24"/>
+          <w:szCs w:val="24"/>
+        </w:rPr>
+        <w:t>Will take the message as argument from the user</w:t>
+      </w:r>
+      <w:r>
+        <w:rPr>
+          <w:rFonts w:ascii="Bahnschrift" w:hAnsi="Bahnschrift"/>
+          <w:sz w:val="24"/>
+          <w:szCs w:val="24"/>
+        </w:rPr>
+        <w:t xml:space="preserve"> as a command</w:t>
+      </w:r>
+      <w:r>
+        <w:rPr>
+          <w:rFonts w:ascii="Bahnschrift" w:hAnsi="Bahnschrift"/>
+          <w:sz w:val="24"/>
+          <w:szCs w:val="24"/>
+        </w:rPr>
+        <w:t xml:space="preserve"> </w:t>
+      </w:r>
+      <w:r>
+        <w:rPr>
+          <w:rFonts w:ascii="Bahnschrift" w:hAnsi="Bahnschrift"/>
+          <w:sz w:val="24"/>
+          <w:szCs w:val="24"/>
+        </w:rPr>
+        <w:t>line argument with the flag</w:t>
+      </w:r>
+      <w:r>
+        <w:rPr>
+          <w:rFonts w:ascii="Bahnschrift" w:hAnsi="Bahnschrift"/>
+          <w:sz w:val="24"/>
+          <w:szCs w:val="24"/>
+        </w:rPr>
+        <w:t xml:space="preserve"> </w:t>
+      </w:r>
+      <w:r>
+        <w:rPr>
+          <w:rFonts w:ascii="Bahnschrift" w:hAnsi="Bahnschrift"/>
+          <w:sz w:val="24"/>
+          <w:szCs w:val="24"/>
+        </w:rPr>
+        <w:t xml:space="preserve">-message </w:t>
+      </w:r>
+      <w:r>
+        <w:rPr>
+          <w:rFonts w:ascii="Bahnschrift" w:hAnsi="Bahnschrift"/>
+          <w:sz w:val="24"/>
+          <w:szCs w:val="24"/>
+        </w:rPr>
+        <w:t xml:space="preserve">and will search </w:t>
+      </w:r>
+      <w:r>
+        <w:rPr>
+          <w:rFonts w:ascii="Bahnschrift" w:hAnsi="Bahnschrift"/>
+          <w:sz w:val="24"/>
+          <w:szCs w:val="24"/>
+        </w:rPr>
+        <w:t>over the message table</w:t>
+      </w:r>
+    </w:p>
+    <w:p>
+      <w:pPr>
+        <w:rPr>
+          <w:rFonts w:ascii="Bahnschrift" w:hAnsi="Bahnschrift"/>
+          <w:sz w:val="24"/>
+          <w:szCs w:val="24"/>
+        </w:rPr>
+      </w:pPr>
+    </w:p>
+    <w:p>
+      <w:pPr>
+        <w:rPr>
+          <w:rFonts w:ascii="Bahnschrift" w:hAnsi="Bahnschrift"/>
+          <w:sz w:val="24"/>
+          <w:szCs w:val="24"/>
+        </w:rPr>
+      </w:pPr>
+      <w:r>
+        <w:rPr>
+          <w:rFonts w:ascii="Bahnschrift" w:hAnsi="Bahnschrift"/>
+          <w:sz w:val="24"/>
+          <w:szCs w:val="24"/>
+        </w:rPr>
+        <w:t>CallContact:</w:t>
+      </w:r>
+    </w:p>
+    <w:p>
+      <w:pPr>
+        <w:rPr>
+          <w:rFonts w:ascii="Bahnschrift" w:hAnsi="Bahnschrift"/>
+          <w:sz w:val="24"/>
+          <w:szCs w:val="24"/>
+        </w:rPr>
+      </w:pPr>
+      <w:r>
+        <w:rPr>
+          <w:rFonts w:ascii="Bahnschrift" w:hAnsi="Bahnschrift"/>
+          <w:sz w:val="24"/>
+          <w:szCs w:val="24"/>
+        </w:rPr>
+        <w:t>Will take the contact</w:t>
+      </w:r>
+      <w:r>
+        <w:rPr>
+          <w:rFonts w:ascii="Bahnschrift" w:hAnsi="Bahnschrift"/>
+          <w:sz w:val="24"/>
+          <w:szCs w:val="24"/>
+        </w:rPr>
+        <w:t xml:space="preserve">’s </w:t>
+      </w:r>
+      <w:r>
+        <w:rPr>
+          <w:rFonts w:ascii="Bahnschrift" w:hAnsi="Bahnschrift"/>
+          <w:sz w:val="24"/>
+          <w:szCs w:val="24"/>
+        </w:rPr>
+        <w:t xml:space="preserve">name from the user </w:t>
+      </w:r>
+      <w:r>
+        <w:rPr>
+          <w:rFonts w:ascii="Bahnschrift" w:hAnsi="Bahnschrift"/>
+          <w:sz w:val="24"/>
+          <w:szCs w:val="24"/>
+        </w:rPr>
+        <w:t xml:space="preserve">as a command line argument with the flag -name </w:t>
+      </w:r>
+      <w:r>
+        <w:rPr>
+          <w:rFonts w:ascii="Bahnschrift" w:hAnsi="Bahnschrift"/>
+          <w:sz w:val="24"/>
+          <w:szCs w:val="24"/>
+        </w:rPr>
+        <w:t>and will invoke Call interface</w:t>
+      </w:r>
+      <w:r>
+        <w:rPr>
+          <w:rFonts w:ascii="Bahnschrift" w:hAnsi="Bahnschrift"/>
+          <w:sz w:val="24"/>
+          <w:szCs w:val="24"/>
+        </w:rPr>
+        <w:t xml:space="preserve"> </w:t>
+      </w:r>
+      <w:r>
+        <w:rPr>
+          <w:rFonts w:ascii="Bahnschrift" w:hAnsi="Bahnschrift"/>
+          <w:sz w:val="24"/>
+          <w:szCs w:val="24"/>
+        </w:rPr>
+        <w:t>to make a call</w:t>
+      </w:r>
+    </w:p>
+    <w:p>
+      <w:pPr>
+        <w:rPr>
+          <w:rFonts w:ascii="Bahnschrift" w:hAnsi="Bahnschrift"/>
+          <w:sz w:val="24"/>
+          <w:szCs w:val="24"/>
+        </w:rPr>
+      </w:pPr>
+    </w:p>
+    <w:p>
+      <w:pPr>
+        <w:rPr>
+          <w:rFonts w:ascii="Bahnschrift" w:hAnsi="Bahnschrift"/>
+          <w:sz w:val="24"/>
+          <w:szCs w:val="24"/>
+        </w:rPr>
+      </w:pPr>
+      <w:r>
+        <w:rPr>
+          <w:rFonts w:ascii="Bahnschrift" w:hAnsi="Bahnschrift"/>
+          <w:sz w:val="24"/>
+          <w:szCs w:val="24"/>
+        </w:rPr>
+        <w:t>EditCotact:</w:t>
+      </w:r>
+    </w:p>
+    <w:p>
+      <w:pPr>
+        <w:rPr>
+          <w:rFonts w:ascii="Bahnschrift" w:hAnsi="Bahnschrift"/>
+          <w:sz w:val="24"/>
+          <w:szCs w:val="24"/>
+        </w:rPr>
+      </w:pPr>
+      <w:r>
+        <w:rPr>
+          <w:rFonts w:ascii="Bahnschrift" w:hAnsi="Bahnschrift"/>
+          <w:sz w:val="24"/>
+          <w:szCs w:val="24"/>
+        </w:rPr>
+        <w:t xml:space="preserve">Will take </w:t>
+      </w:r>
+      <w:r>
+        <w:rPr>
+          <w:rFonts w:ascii="Bahnschrift" w:hAnsi="Bahnschrift"/>
+          <w:sz w:val="24"/>
+          <w:szCs w:val="24"/>
+        </w:rPr>
+        <w:t>contact name from the user as a command line argument with the flag -name and will invoke Edit interface to edit the values accordingly</w:t>
+      </w:r>
+    </w:p>
+    <w:p>
+      <w:pPr>
+        <w:rPr>
+          <w:rFonts w:ascii="Bahnschrift" w:hAnsi="Bahnschrift"/>
+          <w:sz w:val="24"/>
+          <w:szCs w:val="24"/>
+        </w:rPr>
+      </w:pPr>
+    </w:p>
+    <w:p>
+      <w:pPr>
+        <w:rPr>
+          <w:rFonts w:ascii="Bahnschrift" w:hAnsi="Bahnschrift"/>
+          <w:sz w:val="24"/>
+          <w:szCs w:val="24"/>
+        </w:rPr>
+      </w:pPr>
+      <w:r>
+        <w:rPr>
+          <w:rFonts w:ascii="Bahnschrift" w:hAnsi="Bahnschrift"/>
+          <w:sz w:val="24"/>
+          <w:szCs w:val="24"/>
+        </w:rPr>
+        <w:t>Delete</w:t>
+      </w:r>
+      <w:r>
+        <w:rPr>
+          <w:rFonts w:ascii="Bahnschrift" w:hAnsi="Bahnschrift"/>
+          <w:sz w:val="24"/>
+          <w:szCs w:val="24"/>
+        </w:rPr>
+        <w:t>Cotact:</w:t>
       </w:r>
     </w:p>
     <w:p>
@@ -740,149 +1314,49 @@
           <w:szCs w:val="24"/>
         </w:rPr>
         <w:lastRenderedPageBreak/>
-        <w:t>SendMessage:</w:t>
-      </w:r>
-    </w:p>
-    <w:p>
-      <w:pPr>
-        <w:rPr>
-          <w:rFonts w:ascii="Bahnschrift" w:hAnsi="Bahnschrift"/>
-          <w:sz w:val="24"/>
-          <w:szCs w:val="24"/>
-        </w:rPr>
-      </w:pPr>
-      <w:r>
-        <w:rPr>
-          <w:rFonts w:ascii="Bahnschrift" w:hAnsi="Bahnschrift"/>
-          <w:sz w:val="24"/>
-          <w:szCs w:val="24"/>
-        </w:rPr>
-        <w:t>Will take the contact</w:t>
-      </w:r>
-      <w:r>
-        <w:rPr>
-          <w:rFonts w:ascii="Bahnschrift" w:hAnsi="Bahnschrift"/>
-          <w:sz w:val="24"/>
-          <w:szCs w:val="24"/>
-        </w:rPr>
-        <w:t>’s</w:t>
-      </w:r>
-      <w:r>
-        <w:rPr>
-          <w:rFonts w:ascii="Bahnschrift" w:hAnsi="Bahnschrift"/>
-          <w:sz w:val="24"/>
-          <w:szCs w:val="24"/>
-        </w:rPr>
-        <w:t xml:space="preserve"> name and message from the user and will send to that message to that particular user</w:t>
-      </w:r>
-      <w:r>
-        <w:rPr>
-          <w:rFonts w:ascii="Bahnschrift" w:hAnsi="Bahnschrift"/>
-          <w:sz w:val="24"/>
-          <w:szCs w:val="24"/>
-        </w:rPr>
-        <w:t xml:space="preserve"> and will update into the message.json file as a history</w:t>
-      </w:r>
-    </w:p>
-    <w:p>
-      <w:pPr>
-        <w:rPr>
-          <w:rFonts w:ascii="Bahnschrift" w:hAnsi="Bahnschrift"/>
-          <w:sz w:val="24"/>
-          <w:szCs w:val="24"/>
-        </w:rPr>
-      </w:pPr>
-      <w:r>
-        <w:rPr>
-          <w:rFonts w:ascii="Bahnschrift" w:hAnsi="Bahnschrift"/>
-          <w:sz w:val="24"/>
-          <w:szCs w:val="24"/>
-        </w:rPr>
-        <w:t>SearchMessage:</w:t>
-      </w:r>
-    </w:p>
-    <w:p>
-      <w:pPr>
-        <w:rPr>
-          <w:rFonts w:ascii="Bahnschrift" w:hAnsi="Bahnschrift"/>
-          <w:sz w:val="24"/>
-          <w:szCs w:val="24"/>
-        </w:rPr>
-      </w:pPr>
-      <w:r>
-        <w:rPr>
-          <w:rFonts w:ascii="Bahnschrift" w:hAnsi="Bahnschrift"/>
-          <w:sz w:val="24"/>
-          <w:szCs w:val="24"/>
-        </w:rPr>
-        <w:t>Will take the message as argument from the user and will search by read the message.json file as reference</w:t>
-      </w:r>
-    </w:p>
-    <w:p>
-      <w:pPr>
-        <w:rPr>
-          <w:rFonts w:ascii="Bahnschrift" w:hAnsi="Bahnschrift"/>
-          <w:sz w:val="24"/>
-          <w:szCs w:val="24"/>
-        </w:rPr>
-      </w:pPr>
-      <w:r>
-        <w:rPr>
-          <w:rFonts w:ascii="Bahnschrift" w:hAnsi="Bahnschrift"/>
-          <w:sz w:val="24"/>
-          <w:szCs w:val="24"/>
-        </w:rPr>
-        <w:t>CallContact:</w:t>
-      </w:r>
-    </w:p>
-    <w:p>
-      <w:pPr>
-        <w:rPr>
-          <w:rFonts w:ascii="Bahnschrift" w:hAnsi="Bahnschrift"/>
-          <w:sz w:val="24"/>
-          <w:szCs w:val="24"/>
-        </w:rPr>
-      </w:pPr>
-      <w:r>
-        <w:rPr>
-          <w:rFonts w:ascii="Bahnschrift" w:hAnsi="Bahnschrift"/>
-          <w:sz w:val="24"/>
-          <w:szCs w:val="24"/>
-        </w:rPr>
-        <w:t>Will take the contact</w:t>
-      </w:r>
-      <w:r>
-        <w:rPr>
-          <w:rFonts w:ascii="Bahnschrift" w:hAnsi="Bahnschrift"/>
-          <w:sz w:val="24"/>
-          <w:szCs w:val="24"/>
-        </w:rPr>
-        <w:t xml:space="preserve">’s </w:t>
-      </w:r>
-      <w:r>
-        <w:rPr>
-          <w:rFonts w:ascii="Bahnschrift" w:hAnsi="Bahnschrift"/>
-          <w:sz w:val="24"/>
-          <w:szCs w:val="24"/>
-        </w:rPr>
-        <w:t>name from the user and will invoke Call interface</w:t>
-      </w:r>
-      <w:r>
-        <w:rPr>
-          <w:rFonts w:ascii="Bahnschrift" w:hAnsi="Bahnschrift"/>
-          <w:sz w:val="24"/>
-          <w:szCs w:val="24"/>
-        </w:rPr>
-        <w:t xml:space="preserve"> and will update history.json</w:t>
-      </w:r>
-      <w:r>
-        <w:rPr>
-          <w:rFonts w:ascii="Bahnschrift" w:hAnsi="Bahnschrift"/>
-          <w:sz w:val="24"/>
-          <w:szCs w:val="24"/>
-        </w:rPr>
-        <w:t xml:space="preserve"> file as a history</w:t>
-      </w:r>
+        <w:t xml:space="preserve">Will take contact name from the user as a command line argument with the flag -name and will invoke </w:t>
+      </w:r>
+      <w:r>
+        <w:rPr>
+          <w:rFonts w:ascii="Bahnschrift" w:hAnsi="Bahnschrift"/>
+          <w:sz w:val="24"/>
+          <w:szCs w:val="24"/>
+        </w:rPr>
+        <w:t>Delete</w:t>
+      </w:r>
+      <w:r>
+        <w:rPr>
+          <w:rFonts w:ascii="Bahnschrift" w:hAnsi="Bahnschrift"/>
+          <w:sz w:val="24"/>
+          <w:szCs w:val="24"/>
+        </w:rPr>
+        <w:t xml:space="preserve"> interface to </w:t>
+      </w:r>
+      <w:r>
+        <w:rPr>
+          <w:rFonts w:ascii="Bahnschrift" w:hAnsi="Bahnschrift"/>
+          <w:sz w:val="24"/>
+          <w:szCs w:val="24"/>
+        </w:rPr>
+        <w:t>delete the particular contact</w:t>
+      </w:r>
+      <w:r>
+        <w:rPr>
+          <w:rFonts w:ascii="Bahnschrift" w:hAnsi="Bahnschrift"/>
+          <w:sz w:val="24"/>
+          <w:szCs w:val="24"/>
+        </w:rPr>
+        <w:t xml:space="preserve"> with the id as reference</w:t>
+      </w:r>
+    </w:p>
+    <w:p>
+      <w:pPr>
+        <w:rPr>
+          <w:rFonts w:ascii="Bahnschrift" w:hAnsi="Bahnschrift"/>
+          <w:sz w:val="24"/>
+          <w:szCs w:val="24"/>
+        </w:rPr>
+      </w:pPr>
     </w:p>
     <w:p>
       <w:pPr>
@@ -915,8 +1389,57 @@
           <w:sz w:val="24"/>
           <w:szCs w:val="24"/>
         </w:rPr>
-        <w:t>Will read the contact.json and will list the top 10 based on alphabetics order</w:t>
-      </w:r>
+        <w:t>Will read th</w:t>
+      </w:r>
+      <w:r>
+        <w:rPr>
+          <w:rFonts w:ascii="Bahnschrift" w:hAnsi="Bahnschrift"/>
+          <w:sz w:val="24"/>
+          <w:szCs w:val="24"/>
+        </w:rPr>
+        <w:t>e activity table</w:t>
+      </w:r>
+      <w:r>
+        <w:rPr>
+          <w:rFonts w:ascii="Bahnschrift" w:hAnsi="Bahnschrift"/>
+          <w:sz w:val="24"/>
+          <w:szCs w:val="24"/>
+        </w:rPr>
+        <w:t xml:space="preserve"> and will list the </w:t>
+      </w:r>
+      <w:r>
+        <w:rPr>
+          <w:rFonts w:ascii="Bahnschrift" w:hAnsi="Bahnschrift"/>
+          <w:sz w:val="24"/>
+          <w:szCs w:val="24"/>
+        </w:rPr>
+        <w:t xml:space="preserve">recent </w:t>
+      </w:r>
+      <w:r>
+        <w:rPr>
+          <w:rFonts w:ascii="Bahnschrift" w:hAnsi="Bahnschrift"/>
+          <w:sz w:val="24"/>
+          <w:szCs w:val="24"/>
+        </w:rPr>
+        <w:t xml:space="preserve">top 10 </w:t>
+      </w:r>
+      <w:r>
+        <w:rPr>
+          <w:rFonts w:ascii="Bahnschrift" w:hAnsi="Bahnschrift"/>
+          <w:sz w:val="24"/>
+          <w:szCs w:val="24"/>
+        </w:rPr>
+        <w:t>activities based on the call or message has been performed</w:t>
+      </w:r>
+    </w:p>
+    <w:p>
+      <w:pPr>
+        <w:rPr>
+          <w:rFonts w:ascii="Bahnschrift" w:hAnsi="Bahnschrift"/>
+          <w:sz w:val="24"/>
+          <w:szCs w:val="24"/>
+        </w:rPr>
+      </w:pPr>
     </w:p>
     <w:p>
       <w:pPr>
@@ -949,7 +1472,31 @@
           <w:sz w:val="24"/>
           <w:szCs w:val="24"/>
         </w:rPr>
-        <w:t>Will read the history.json and will display</w:t>
+        <w:t>Will read the his</w:t>
+      </w:r>
+      <w:r>
+        <w:rPr>
+          <w:rFonts w:ascii="Bahnschrift" w:hAnsi="Bahnschrift"/>
+          <w:sz w:val="24"/>
+          <w:szCs w:val="24"/>
+        </w:rPr>
+        <w:t>tory table and wil</w:t>
+      </w:r>
+      <w:r>
+        <w:rPr>
+          <w:rFonts w:ascii="Bahnschrift" w:hAnsi="Bahnschrift"/>
+          <w:sz w:val="24"/>
+          <w:szCs w:val="24"/>
+        </w:rPr>
+        <w:t>l display</w:t>
+      </w:r>
+      <w:r>
+        <w:rPr>
+          <w:rFonts w:ascii="Bahnschrift" w:hAnsi="Bahnschrift"/>
+          <w:sz w:val="24"/>
+          <w:szCs w:val="24"/>
+        </w:rPr>
+        <w:t xml:space="preserve"> all the results in the terminal</w:t>
       </w:r>
     </w:p>
     <w:sectPr>

</xml_diff>